<commit_message>
some modifications in Mina's word file
</commit_message>
<xml_diff>
--- a/Mina/mina speaking topics.docx
+++ b/Mina/mina speaking topics.docx
@@ -99,27 +99,45 @@
           <w:numId w:val="1"/>
         </w:numPr>
         <w:rPr>
-          <w:lang w:val="fr-FR" w:bidi="fa-IR"/>
-        </w:rPr>
-      </w:pPr>
-      <w:r>
-        <w:rPr>
-          <w:lang w:val="fr-FR" w:bidi="fa-IR"/>
-        </w:rPr>
-        <w:t xml:space="preserve">Parlez d’une fête de noces dans </w:t>
-      </w:r>
-      <w:r>
-        <w:rPr>
-          <w:lang w:val="fr-FR" w:bidi="fa-IR"/>
-        </w:rPr>
-        <w:t>laquelle vous avez beaucoup dans</w:t>
-      </w:r>
-      <w:r>
-        <w:rPr>
-          <w:lang w:val="fr-FR" w:bidi="fa-IR"/>
-        </w:rPr>
-        <w:t>é.</w:t>
-      </w:r>
+          <w:highlight w:val="yellow"/>
+          <w:lang w:val="fr-FR" w:bidi="fa-IR"/>
+        </w:rPr>
+      </w:pPr>
+      <w:r>
+        <w:rPr>
+          <w:highlight w:val="yellow"/>
+          <w:lang w:val="fr-FR" w:bidi="fa-IR"/>
+        </w:rPr>
+        <w:t>Parlez d’une fête de noces dans laquelle vous avez beaucoup dansé.</w:t>
+      </w:r>
+    </w:p>
+    <w:p>
+      <w:pPr>
+        <w:pStyle w:val="ListParagraph"/>
+        <w:rPr>
+          <w:lang w:val="fr-FR" w:bidi="fa-IR"/>
+        </w:rPr>
+      </w:pPr>
+    </w:p>
+    <w:p>
+      <w:pPr>
+        <w:pStyle w:val="ListParagraph"/>
+        <w:numPr>
+          <w:ilvl w:val="0"/>
+          <w:numId w:val="1"/>
+        </w:numPr>
+        <w:rPr>
+          <w:lang w:val="fr-FR" w:bidi="fa-IR"/>
+        </w:rPr>
+      </w:pPr>
+      <w:r>
+        <w:rPr>
+          <w:lang w:val="fr-FR" w:bidi="fa-IR"/>
+        </w:rPr>
+        <w:t>Décrivez le quartier dans lequel vous habitez.</w:t>
+      </w:r>
+      <w:bookmarkStart w:id="0" w:name="_GoBack"/>
+      <w:bookmarkEnd w:id="0"/>
     </w:p>
     <w:p>
       <w:pPr>
@@ -1191,7 +1209,6 @@
           <w:lang w:val="fr-FR" w:bidi="fa-IR"/>
         </w:rPr>
       </w:pPr>
-      <w:bookmarkStart w:id="0" w:name="_GoBack"/>
       <w:r>
         <w:rPr>
           <w:lang w:val="fr-FR" w:bidi="fa-IR"/>
@@ -1199,7 +1216,6 @@
         <w:t>A votre avis, est-il important pour le couple d’apprendre à danser bien avant le mariage ?</w:t>
       </w:r>
     </w:p>
-    <w:bookmarkEnd w:id="0"/>
     <w:p>
       <w:pPr>
         <w:pStyle w:val="ListParagraph"/>

</xml_diff>

<commit_message>
added Helena to my classlist
</commit_message>
<xml_diff>
--- a/Mina/mina speaking topics.docx
+++ b/Mina/mina speaking topics.docx
@@ -868,8 +868,6 @@
         </w:rPr>
         <w:t>Est-ce que vous aimez regarder les films à la télé ou à YouTube ?</w:t>
       </w:r>
-      <w:bookmarkStart w:id="0" w:name="_GoBack"/>
-      <w:bookmarkEnd w:id="0"/>
     </w:p>
     <w:p>
       <w:pPr>
@@ -920,21 +918,7 @@
           <w:color w:val="FF0000"/>
           <w:lang w:val="fr-FR" w:bidi="fa-IR"/>
         </w:rPr>
-        <w:t xml:space="preserve"> l’adolescence, </w:t>
-      </w:r>
-      <w:r>
-        <w:rPr>
-          <w:color w:val="FF0000"/>
-          <w:lang w:val="fr-FR" w:bidi="fa-IR"/>
-        </w:rPr>
-        <w:t>la jeun</w:t>
-      </w:r>
-      <w:r>
-        <w:rPr>
-          <w:color w:val="FF0000"/>
-          <w:lang w:val="fr-FR" w:bidi="fa-IR"/>
-        </w:rPr>
-        <w:t xml:space="preserve">esse ou le troisième âge ? </w:t>
+        <w:t xml:space="preserve"> l’adolescence, la jeunesse ou le troisième âge ? </w:t>
       </w:r>
     </w:p>
     <w:p>
@@ -1428,6 +1412,471 @@
           <w:lang w:val="fr-FR" w:bidi="fa-IR"/>
         </w:rPr>
         <w:t>Qui est le mari/femme idéal(e) ?</w:t>
+      </w:r>
+    </w:p>
+    <w:p>
+      <w:pPr>
+        <w:pStyle w:val="ListParagraph"/>
+        <w:rPr>
+          <w:lang w:val="fr-FR" w:bidi="fa-IR"/>
+        </w:rPr>
+      </w:pPr>
+    </w:p>
+    <w:p>
+      <w:pPr>
+        <w:pStyle w:val="ListParagraph"/>
+        <w:numPr>
+          <w:ilvl w:val="0"/>
+          <w:numId w:val="1"/>
+        </w:numPr>
+        <w:rPr>
+          <w:lang w:val="fr-FR" w:bidi="fa-IR"/>
+        </w:rPr>
+      </w:pPr>
+      <w:r>
+        <w:rPr>
+          <w:lang w:val="fr-FR" w:bidi="fa-IR"/>
+        </w:rPr>
+        <w:t>Est-ce que vous pensez que les religions sont différentes ?</w:t>
+      </w:r>
+      <w:r>
+        <w:rPr>
+          <w:lang w:val="fr-FR" w:bidi="fa-IR"/>
+        </w:rPr>
+        <w:t xml:space="preserve"> </w:t>
+      </w:r>
+    </w:p>
+    <w:p>
+      <w:pPr>
+        <w:pStyle w:val="ListParagraph"/>
+        <w:numPr>
+          <w:ilvl w:val="0"/>
+          <w:numId w:val="1"/>
+        </w:numPr>
+        <w:rPr>
+          <w:lang w:val="fr-FR" w:bidi="fa-IR"/>
+        </w:rPr>
+      </w:pPr>
+      <w:r>
+        <w:rPr>
+          <w:lang w:val="fr-FR" w:bidi="fa-IR"/>
+        </w:rPr>
+        <w:t>A votre avis, d’où vient le bien et le mal ?</w:t>
+      </w:r>
+    </w:p>
+    <w:p>
+      <w:pPr>
+        <w:pStyle w:val="ListParagraph"/>
+        <w:numPr>
+          <w:ilvl w:val="0"/>
+          <w:numId w:val="1"/>
+        </w:numPr>
+        <w:rPr>
+          <w:lang w:val="fr-FR" w:bidi="fa-IR"/>
+        </w:rPr>
+      </w:pPr>
+      <w:r>
+        <w:rPr>
+          <w:lang w:val="fr-FR" w:bidi="fa-IR"/>
+        </w:rPr>
+        <w:t>Est-ce que l’éducation peut positivement influencer les gens et augmenter leurs moralités ?</w:t>
+      </w:r>
+    </w:p>
+    <w:p>
+      <w:pPr>
+        <w:pStyle w:val="ListParagraph"/>
+        <w:numPr>
+          <w:ilvl w:val="0"/>
+          <w:numId w:val="1"/>
+        </w:numPr>
+        <w:rPr>
+          <w:lang w:val="fr-FR" w:bidi="fa-IR"/>
+        </w:rPr>
+      </w:pPr>
+      <w:r>
+        <w:rPr>
+          <w:lang w:val="fr-FR" w:bidi="fa-IR"/>
+        </w:rPr>
+        <w:t xml:space="preserve">Etes-vous d’accord avec cette idée que les moralités sont inhérent ? ou que ces dernières sont nourries par la </w:t>
+      </w:r>
+      <w:r>
+        <w:rPr>
+          <w:lang w:val="fr-FR" w:bidi="fa-IR"/>
+        </w:rPr>
+        <w:t>société ?</w:t>
+      </w:r>
+    </w:p>
+    <w:p>
+      <w:pPr>
+        <w:pStyle w:val="ListParagraph"/>
+        <w:numPr>
+          <w:ilvl w:val="0"/>
+          <w:numId w:val="1"/>
+        </w:numPr>
+        <w:rPr>
+          <w:lang w:val="fr-FR" w:bidi="fa-IR"/>
+        </w:rPr>
+      </w:pPr>
+      <w:r>
+        <w:rPr>
+          <w:lang w:val="fr-FR" w:bidi="fa-IR"/>
+        </w:rPr>
+        <w:t>Etes-vous d’accord avec cette idée que ‘’au fur et à mesure que le pouvoir financier augmente, le pouvoir de moralité tente de baisser’’ ?</w:t>
+      </w:r>
+    </w:p>
+    <w:p>
+      <w:pPr>
+        <w:pStyle w:val="ListParagraph"/>
+        <w:rPr>
+          <w:lang w:val="fr-FR" w:bidi="fa-IR"/>
+        </w:rPr>
+      </w:pPr>
+    </w:p>
+    <w:p>
+      <w:pPr>
+        <w:pStyle w:val="ListParagraph"/>
+        <w:numPr>
+          <w:ilvl w:val="0"/>
+          <w:numId w:val="1"/>
+        </w:numPr>
+        <w:rPr>
+          <w:highlight w:val="yellow"/>
+          <w:lang w:val="fr-FR" w:bidi="fa-IR"/>
+        </w:rPr>
+      </w:pPr>
+      <w:r>
+        <w:rPr>
+          <w:highlight w:val="yellow"/>
+          <w:lang w:val="fr-FR" w:bidi="fa-IR"/>
+        </w:rPr>
+        <w:t>Parlez d’un film que vous avez regardé et qui vous a beaucoup intéressé.</w:t>
+      </w:r>
+    </w:p>
+    <w:p>
+      <w:pPr>
+        <w:pStyle w:val="ListParagraph"/>
+        <w:numPr>
+          <w:ilvl w:val="0"/>
+          <w:numId w:val="1"/>
+        </w:numPr>
+        <w:rPr>
+          <w:highlight w:val="yellow"/>
+          <w:lang w:val="fr-FR" w:bidi="fa-IR"/>
+        </w:rPr>
+      </w:pPr>
+      <w:r>
+        <w:rPr>
+          <w:highlight w:val="yellow"/>
+          <w:lang w:val="fr-FR" w:bidi="fa-IR"/>
+        </w:rPr>
+        <w:t>Parlez de son scénario.</w:t>
+      </w:r>
+    </w:p>
+    <w:p>
+      <w:pPr>
+        <w:pStyle w:val="ListParagraph"/>
+        <w:numPr>
+          <w:ilvl w:val="0"/>
+          <w:numId w:val="1"/>
+        </w:numPr>
+        <w:rPr>
+          <w:highlight w:val="yellow"/>
+          <w:lang w:val="fr-FR" w:bidi="fa-IR"/>
+        </w:rPr>
+      </w:pPr>
+      <w:r>
+        <w:rPr>
+          <w:highlight w:val="yellow"/>
+          <w:lang w:val="fr-FR" w:bidi="fa-IR"/>
+        </w:rPr>
+        <w:t>Parlez de ses personnages.</w:t>
+      </w:r>
+    </w:p>
+    <w:p>
+      <w:pPr>
+        <w:pStyle w:val="ListParagraph"/>
+        <w:numPr>
+          <w:ilvl w:val="0"/>
+          <w:numId w:val="1"/>
+        </w:numPr>
+        <w:rPr>
+          <w:highlight w:val="yellow"/>
+          <w:lang w:val="fr-FR" w:bidi="fa-IR"/>
+        </w:rPr>
+      </w:pPr>
+      <w:r>
+        <w:rPr>
+          <w:highlight w:val="yellow"/>
+          <w:lang w:val="fr-FR" w:bidi="fa-IR"/>
+        </w:rPr>
+        <w:t>Quel était le thème du film ?</w:t>
+      </w:r>
+    </w:p>
+    <w:p>
+      <w:pPr>
+        <w:pStyle w:val="ListParagraph"/>
+        <w:numPr>
+          <w:ilvl w:val="0"/>
+          <w:numId w:val="1"/>
+        </w:numPr>
+        <w:rPr>
+          <w:highlight w:val="yellow"/>
+          <w:lang w:val="fr-FR" w:bidi="fa-IR"/>
+        </w:rPr>
+      </w:pPr>
+      <w:r>
+        <w:rPr>
+          <w:highlight w:val="yellow"/>
+          <w:lang w:val="fr-FR" w:bidi="fa-IR"/>
+        </w:rPr>
+        <w:t>Désirez-vous revoir ce film ? pourquoi ?</w:t>
+      </w:r>
+    </w:p>
+    <w:p>
+      <w:pPr>
+        <w:pStyle w:val="ListParagraph"/>
+        <w:rPr>
+          <w:lang w:val="fr-FR" w:bidi="fa-IR"/>
+        </w:rPr>
+      </w:pPr>
+    </w:p>
+    <w:p>
+      <w:pPr>
+        <w:pStyle w:val="ListParagraph"/>
+        <w:numPr>
+          <w:ilvl w:val="0"/>
+          <w:numId w:val="1"/>
+        </w:numPr>
+        <w:rPr>
+          <w:highlight w:val="yellow"/>
+          <w:lang w:val="fr-FR" w:bidi="fa-IR"/>
+        </w:rPr>
+      </w:pPr>
+      <w:r>
+        <w:rPr>
+          <w:highlight w:val="yellow"/>
+          <w:lang w:val="fr-FR" w:bidi="fa-IR"/>
+        </w:rPr>
+        <w:t>Parlez d’un chanteur/chanteuse que vous adore</w:t>
+      </w:r>
+      <w:r>
+        <w:rPr>
+          <w:highlight w:val="yellow"/>
+          <w:lang w:val="fr-FR" w:bidi="fa-IR"/>
+        </w:rPr>
+        <w:t>z</w:t>
+      </w:r>
+      <w:r>
+        <w:rPr>
+          <w:highlight w:val="yellow"/>
+          <w:lang w:val="fr-FR" w:bidi="fa-IR"/>
+        </w:rPr>
+        <w:t>.</w:t>
+      </w:r>
+    </w:p>
+    <w:p>
+      <w:pPr>
+        <w:pStyle w:val="ListParagraph"/>
+        <w:numPr>
+          <w:ilvl w:val="0"/>
+          <w:numId w:val="1"/>
+        </w:numPr>
+        <w:rPr>
+          <w:highlight w:val="yellow"/>
+          <w:lang w:val="fr-FR" w:bidi="fa-IR"/>
+        </w:rPr>
+      </w:pPr>
+      <w:r>
+        <w:rPr>
+          <w:highlight w:val="yellow"/>
+          <w:lang w:val="fr-FR" w:bidi="fa-IR"/>
+        </w:rPr>
+        <w:t>Dites pourquoi vous l’adorez ?</w:t>
+      </w:r>
+    </w:p>
+    <w:p>
+      <w:pPr>
+        <w:pStyle w:val="ListParagraph"/>
+        <w:numPr>
+          <w:ilvl w:val="0"/>
+          <w:numId w:val="1"/>
+        </w:numPr>
+        <w:rPr>
+          <w:highlight w:val="yellow"/>
+          <w:lang w:val="fr-FR" w:bidi="fa-IR"/>
+        </w:rPr>
+      </w:pPr>
+      <w:r>
+        <w:rPr>
+          <w:highlight w:val="yellow"/>
+          <w:lang w:val="fr-FR" w:bidi="fa-IR"/>
+        </w:rPr>
+        <w:t xml:space="preserve">Dites quand </w:t>
+      </w:r>
+      <w:r>
+        <w:rPr>
+          <w:highlight w:val="yellow"/>
+          <w:lang w:val="fr-FR" w:bidi="fa-IR"/>
+        </w:rPr>
+        <w:t xml:space="preserve">est-ce que vous en </w:t>
+      </w:r>
+      <w:r>
+        <w:rPr>
+          <w:highlight w:val="yellow"/>
+          <w:lang w:val="fr-FR" w:bidi="fa-IR"/>
+        </w:rPr>
+        <w:t>avez fait connaissance ?</w:t>
+      </w:r>
+    </w:p>
+    <w:p>
+      <w:pPr>
+        <w:pStyle w:val="ListParagraph"/>
+        <w:numPr>
+          <w:ilvl w:val="0"/>
+          <w:numId w:val="1"/>
+        </w:numPr>
+        <w:rPr>
+          <w:highlight w:val="yellow"/>
+          <w:lang w:val="fr-FR" w:bidi="fa-IR"/>
+        </w:rPr>
+      </w:pPr>
+      <w:r>
+        <w:rPr>
+          <w:highlight w:val="yellow"/>
+          <w:lang w:val="fr-FR" w:bidi="fa-IR"/>
+        </w:rPr>
+        <w:t>Etes-vous d’accord avec cette idée que plus les célébrités sont reconnues du monde, plus elles vont abîmer leur relations familiales ou amicales ?</w:t>
+      </w:r>
+    </w:p>
+    <w:p>
+      <w:pPr>
+        <w:pStyle w:val="ListParagraph"/>
+        <w:numPr>
+          <w:ilvl w:val="0"/>
+          <w:numId w:val="1"/>
+        </w:numPr>
+        <w:rPr>
+          <w:highlight w:val="yellow"/>
+          <w:lang w:val="fr-FR" w:bidi="fa-IR"/>
+        </w:rPr>
+      </w:pPr>
+      <w:r>
+        <w:rPr>
+          <w:highlight w:val="yellow"/>
+          <w:lang w:val="fr-FR" w:bidi="fa-IR"/>
+        </w:rPr>
+        <w:lastRenderedPageBreak/>
+        <w:t>A votre avis, est-ce que les adversités de la vie sont les examens célestes ?</w:t>
+      </w:r>
+    </w:p>
+    <w:p>
+      <w:pPr>
+        <w:pStyle w:val="ListParagraph"/>
+        <w:numPr>
+          <w:ilvl w:val="0"/>
+          <w:numId w:val="1"/>
+        </w:numPr>
+        <w:rPr>
+          <w:lang w:val="fr-FR" w:bidi="fa-IR"/>
+        </w:rPr>
+      </w:pPr>
+      <w:r>
+        <w:rPr>
+          <w:lang w:val="fr-FR" w:bidi="fa-IR"/>
+        </w:rPr>
+        <w:t xml:space="preserve">Que faut-il faire devant </w:t>
+      </w:r>
+      <w:bookmarkStart w:id="0" w:name="_GoBack"/>
+      <w:r>
+        <w:rPr>
+          <w:lang w:val="fr-FR" w:bidi="fa-IR"/>
+        </w:rPr>
+        <w:t>l’adversité </w:t>
+      </w:r>
+      <w:bookmarkEnd w:id="0"/>
+      <w:r>
+        <w:rPr>
+          <w:lang w:val="fr-FR" w:bidi="fa-IR"/>
+        </w:rPr>
+        <w:t>?</w:t>
+      </w:r>
+    </w:p>
+    <w:p>
+      <w:pPr>
+        <w:pStyle w:val="ListParagraph"/>
+        <w:numPr>
+          <w:ilvl w:val="0"/>
+          <w:numId w:val="1"/>
+        </w:numPr>
+        <w:rPr>
+          <w:lang w:val="fr-FR" w:bidi="fa-IR"/>
+        </w:rPr>
+      </w:pPr>
+      <w:r>
+        <w:rPr>
+          <w:lang w:val="fr-FR" w:bidi="fa-IR"/>
+        </w:rPr>
+        <w:t>Quel est le rôle de l’amitié dans le cas des adversités ?</w:t>
+      </w:r>
+    </w:p>
+    <w:p>
+      <w:pPr>
+        <w:pStyle w:val="ListParagraph"/>
+        <w:numPr>
+          <w:ilvl w:val="0"/>
+          <w:numId w:val="1"/>
+        </w:numPr>
+        <w:rPr>
+          <w:lang w:val="fr-FR" w:bidi="fa-IR"/>
+        </w:rPr>
+      </w:pPr>
+      <w:r>
+        <w:rPr>
+          <w:lang w:val="fr-FR" w:bidi="fa-IR"/>
+        </w:rPr>
+        <w:t>A votre avis, est-ce que les mentalités positives peuvent remonter le moral au cas de l’adversité ?</w:t>
+      </w:r>
+    </w:p>
+    <w:p>
+      <w:pPr>
+        <w:pStyle w:val="ListParagraph"/>
+        <w:numPr>
+          <w:ilvl w:val="0"/>
+          <w:numId w:val="1"/>
+        </w:numPr>
+        <w:rPr>
+          <w:lang w:val="fr-FR" w:bidi="fa-IR"/>
+        </w:rPr>
+      </w:pPr>
+      <w:r>
+        <w:rPr>
+          <w:lang w:val="fr-FR" w:bidi="fa-IR"/>
+        </w:rPr>
+        <w:t>A votre avis, les gens handicapé</w:t>
+      </w:r>
+      <w:r>
+        <w:rPr>
+          <w:lang w:val="fr-FR" w:bidi="fa-IR"/>
+        </w:rPr>
+        <w:t>s</w:t>
+      </w:r>
+      <w:r>
+        <w:rPr>
+          <w:lang w:val="fr-FR" w:bidi="fa-IR"/>
+        </w:rPr>
+        <w:t xml:space="preserve">, sont-ils en adversité </w:t>
+      </w:r>
+      <w:r>
+        <w:rPr>
+          <w:lang w:val="fr-FR" w:bidi="fa-IR"/>
+        </w:rPr>
+        <w:t>constante</w:t>
+      </w:r>
+      <w:r>
+        <w:rPr>
+          <w:lang w:val="fr-FR" w:bidi="fa-IR"/>
+        </w:rPr>
+        <w:t> ?</w:t>
       </w:r>
     </w:p>
     <w:sectPr>

</xml_diff>

<commit_message>
added some speaking topics
</commit_message>
<xml_diff>
--- a/Mina/mina speaking topics.docx
+++ b/Mina/mina speaking topics.docx
@@ -139,6 +139,84 @@
     </w:p>
     <w:p>
       <w:pPr>
+        <w:pStyle w:val="ListParagraph"/>
+        <w:rPr>
+          <w:lang w:val="fr-FR" w:bidi="fa-IR"/>
+        </w:rPr>
+      </w:pPr>
+    </w:p>
+    <w:p>
+      <w:pPr>
+        <w:pStyle w:val="ListParagraph"/>
+        <w:numPr>
+          <w:ilvl w:val="0"/>
+          <w:numId w:val="1"/>
+        </w:numPr>
+        <w:rPr>
+          <w:lang w:val="fr-FR" w:bidi="fa-IR"/>
+        </w:rPr>
+      </w:pPr>
+      <w:r>
+        <w:rPr>
+          <w:lang w:val="fr-FR" w:bidi="fa-IR"/>
+        </w:rPr>
+        <w:t>Décrivez l’immeuble dans lequel vous habitez.</w:t>
+      </w:r>
+    </w:p>
+    <w:p>
+      <w:pPr>
+        <w:pStyle w:val="ListParagraph"/>
+        <w:rPr>
+          <w:lang w:val="fr-FR" w:bidi="fa-IR"/>
+        </w:rPr>
+      </w:pPr>
+    </w:p>
+    <w:p>
+      <w:pPr>
+        <w:pStyle w:val="ListParagraph"/>
+        <w:numPr>
+          <w:ilvl w:val="0"/>
+          <w:numId w:val="1"/>
+        </w:numPr>
+        <w:rPr>
+          <w:lang w:val="fr-FR" w:bidi="fa-IR"/>
+        </w:rPr>
+      </w:pPr>
+      <w:r>
+        <w:rPr>
+          <w:lang w:val="fr-FR" w:bidi="fa-IR"/>
+        </w:rPr>
+        <w:t>Décrivez la personne la plus importante de votre vie.</w:t>
+      </w:r>
+    </w:p>
+    <w:p>
+      <w:pPr>
+        <w:pStyle w:val="ListParagraph"/>
+        <w:rPr>
+          <w:lang w:val="fr-FR" w:bidi="fa-IR"/>
+        </w:rPr>
+      </w:pPr>
+    </w:p>
+    <w:p>
+      <w:pPr>
+        <w:pStyle w:val="ListParagraph"/>
+        <w:numPr>
+          <w:ilvl w:val="0"/>
+          <w:numId w:val="1"/>
+        </w:numPr>
+        <w:rPr>
+          <w:lang w:val="fr-FR" w:bidi="fa-IR"/>
+        </w:rPr>
+      </w:pPr>
+      <w:r>
+        <w:rPr>
+          <w:lang w:val="fr-FR" w:bidi="fa-IR"/>
+        </w:rPr>
+        <w:t>Parlez de la dernière fois où vous êtes tombé malade.</w:t>
+      </w:r>
+    </w:p>
+    <w:p>
+      <w:pPr>
         <w:rPr>
           <w:lang w:val="fr-FR" w:bidi="fa-IR"/>
         </w:rPr>
@@ -1784,100 +1862,543 @@
         <w:rPr>
           <w:lang w:val="fr-FR" w:bidi="fa-IR"/>
         </w:rPr>
-        <w:t xml:space="preserve">Que faut-il faire devant </w:t>
-      </w:r>
+        <w:t>Que faut-il faire devant l’adversité ?</w:t>
+      </w:r>
+    </w:p>
+    <w:p>
+      <w:pPr>
+        <w:pStyle w:val="ListParagraph"/>
+        <w:numPr>
+          <w:ilvl w:val="0"/>
+          <w:numId w:val="1"/>
+        </w:numPr>
+        <w:rPr>
+          <w:lang w:val="fr-FR" w:bidi="fa-IR"/>
+        </w:rPr>
+      </w:pPr>
+      <w:r>
+        <w:rPr>
+          <w:lang w:val="fr-FR" w:bidi="fa-IR"/>
+        </w:rPr>
+        <w:t>Quel est le rôle de l’amitié dans le cas des adversités ?</w:t>
+      </w:r>
+    </w:p>
+    <w:p>
+      <w:pPr>
+        <w:pStyle w:val="ListParagraph"/>
+        <w:numPr>
+          <w:ilvl w:val="0"/>
+          <w:numId w:val="1"/>
+        </w:numPr>
+        <w:rPr>
+          <w:lang w:val="fr-FR" w:bidi="fa-IR"/>
+        </w:rPr>
+      </w:pPr>
+      <w:r>
+        <w:rPr>
+          <w:lang w:val="fr-FR" w:bidi="fa-IR"/>
+        </w:rPr>
+        <w:t>A votre avis, est-ce que les mentalités positives peuvent remonter le moral au cas de l’adversité ?</w:t>
+      </w:r>
+    </w:p>
+    <w:p>
+      <w:pPr>
+        <w:pStyle w:val="ListParagraph"/>
+        <w:numPr>
+          <w:ilvl w:val="0"/>
+          <w:numId w:val="1"/>
+        </w:numPr>
+        <w:rPr>
+          <w:lang w:val="fr-FR" w:bidi="fa-IR"/>
+        </w:rPr>
+      </w:pPr>
+      <w:r>
+        <w:rPr>
+          <w:lang w:val="fr-FR" w:bidi="fa-IR"/>
+        </w:rPr>
+        <w:t>A votre avis, les gens handicapé</w:t>
+      </w:r>
+      <w:r>
+        <w:rPr>
+          <w:lang w:val="fr-FR" w:bidi="fa-IR"/>
+        </w:rPr>
+        <w:t>s</w:t>
+      </w:r>
+      <w:r>
+        <w:rPr>
+          <w:lang w:val="fr-FR" w:bidi="fa-IR"/>
+        </w:rPr>
+        <w:t xml:space="preserve">, sont-ils en adversité </w:t>
+      </w:r>
+      <w:r>
+        <w:rPr>
+          <w:lang w:val="fr-FR" w:bidi="fa-IR"/>
+        </w:rPr>
+        <w:t>constante</w:t>
+      </w:r>
+      <w:r>
+        <w:rPr>
+          <w:lang w:val="fr-FR" w:bidi="fa-IR"/>
+        </w:rPr>
+        <w:t> ?</w:t>
+      </w:r>
+    </w:p>
+    <w:p>
+      <w:pPr>
+        <w:pStyle w:val="ListParagraph"/>
+        <w:rPr>
+          <w:lang w:val="fr-FR" w:bidi="fa-IR"/>
+        </w:rPr>
+      </w:pPr>
+    </w:p>
+    <w:p>
+      <w:pPr>
+        <w:pStyle w:val="ListParagraph"/>
+        <w:numPr>
+          <w:ilvl w:val="0"/>
+          <w:numId w:val="1"/>
+        </w:numPr>
+        <w:rPr>
+          <w:lang w:val="fr-FR" w:bidi="fa-IR"/>
+        </w:rPr>
+      </w:pPr>
+      <w:r>
+        <w:rPr>
+          <w:lang w:val="fr-FR" w:bidi="fa-IR"/>
+        </w:rPr>
+        <w:t>Quelle est votre définition de la mode ?</w:t>
+      </w:r>
+    </w:p>
+    <w:p>
+      <w:pPr>
+        <w:pStyle w:val="ListParagraph"/>
+        <w:numPr>
+          <w:ilvl w:val="0"/>
+          <w:numId w:val="1"/>
+        </w:numPr>
+        <w:rPr>
+          <w:lang w:val="fr-FR" w:bidi="fa-IR"/>
+        </w:rPr>
+      </w:pPr>
+      <w:r>
+        <w:rPr>
+          <w:lang w:val="fr-FR" w:bidi="fa-IR"/>
+        </w:rPr>
+        <w:t>Comment important considérez-vous la mode ?</w:t>
+      </w:r>
+      <w:r>
+        <w:rPr>
+          <w:lang w:val="fr-FR" w:bidi="fa-IR"/>
+        </w:rPr>
+        <w:t xml:space="preserve"> </w:t>
+      </w:r>
+      <w:r>
+        <w:rPr>
+          <w:lang w:val="fr-FR" w:bidi="fa-IR"/>
+        </w:rPr>
+        <w:t xml:space="preserve"> </w:t>
+      </w:r>
+    </w:p>
+    <w:p>
+      <w:pPr>
+        <w:pStyle w:val="ListParagraph"/>
+        <w:numPr>
+          <w:ilvl w:val="0"/>
+          <w:numId w:val="1"/>
+        </w:numPr>
+        <w:rPr>
+          <w:lang w:val="fr-FR" w:bidi="fa-IR"/>
+        </w:rPr>
+      </w:pPr>
+      <w:r>
+        <w:rPr>
+          <w:lang w:val="fr-FR" w:bidi="fa-IR"/>
+        </w:rPr>
+        <w:t>Est-ce que vous pensez que la mode peut améliorer la qualité de la vie ?</w:t>
+      </w:r>
+    </w:p>
+    <w:p>
+      <w:pPr>
+        <w:pStyle w:val="ListParagraph"/>
+        <w:numPr>
+          <w:ilvl w:val="0"/>
+          <w:numId w:val="1"/>
+        </w:numPr>
+        <w:rPr>
+          <w:lang w:val="fr-FR" w:bidi="fa-IR"/>
+        </w:rPr>
+      </w:pPr>
+      <w:r>
+        <w:rPr>
+          <w:lang w:val="fr-FR" w:bidi="fa-IR"/>
+        </w:rPr>
+        <w:t xml:space="preserve">Quelle </w:t>
+      </w:r>
+      <w:r>
+        <w:rPr>
+          <w:lang w:val="fr-FR" w:bidi="fa-IR"/>
+        </w:rPr>
+        <w:t>sont les domaines d’</w:t>
+      </w:r>
+      <w:r>
+        <w:rPr>
+          <w:lang w:val="fr-FR" w:bidi="fa-IR"/>
+        </w:rPr>
+        <w:t>application</w:t>
+      </w:r>
+      <w:r>
+        <w:rPr>
+          <w:lang w:val="fr-FR" w:bidi="fa-IR"/>
+        </w:rPr>
+        <w:t>s</w:t>
+      </w:r>
+      <w:r>
+        <w:rPr>
+          <w:lang w:val="fr-FR" w:bidi="fa-IR"/>
+        </w:rPr>
+        <w:t xml:space="preserve"> de la mode sur la vie </w:t>
+      </w:r>
+      <w:r>
+        <w:rPr>
+          <w:lang w:val="fr-FR" w:bidi="fa-IR"/>
+        </w:rPr>
+        <w:t xml:space="preserve">des </w:t>
+      </w:r>
+      <w:r>
+        <w:rPr>
+          <w:lang w:val="fr-FR" w:bidi="fa-IR"/>
+        </w:rPr>
+        <w:t xml:space="preserve">individus </w:t>
+      </w:r>
+      <w:r>
+        <w:rPr>
+          <w:lang w:val="fr-FR" w:bidi="fa-IR"/>
+        </w:rPr>
+        <w:t>(vêtements, la technologie, le maquillage, chirurgies plastiques)</w:t>
+      </w:r>
+    </w:p>
+    <w:p>
+      <w:pPr>
+        <w:pStyle w:val="ListParagraph"/>
+        <w:numPr>
+          <w:ilvl w:val="0"/>
+          <w:numId w:val="1"/>
+        </w:numPr>
+        <w:rPr>
+          <w:lang w:val="fr-FR" w:bidi="fa-IR"/>
+        </w:rPr>
+      </w:pPr>
+      <w:r>
+        <w:rPr>
+          <w:lang w:val="fr-FR" w:bidi="fa-IR"/>
+        </w:rPr>
+        <w:t>Etes-vous d’accord avec cette idée que la jeunesse compte plus sur les derniers cris ?</w:t>
+      </w:r>
+    </w:p>
+    <w:p>
+      <w:pPr>
+        <w:pStyle w:val="ListParagraph"/>
+        <w:numPr>
+          <w:ilvl w:val="0"/>
+          <w:numId w:val="1"/>
+        </w:numPr>
+        <w:rPr>
+          <w:lang w:val="fr-FR" w:bidi="fa-IR"/>
+        </w:rPr>
+      </w:pPr>
+      <w:r>
+        <w:rPr>
+          <w:lang w:val="fr-FR" w:bidi="fa-IR"/>
+        </w:rPr>
+        <w:t xml:space="preserve">Est-ce que les pistes de musique et les jeux </w:t>
+      </w:r>
+      <w:r>
+        <w:rPr>
+          <w:lang w:val="fr-FR" w:bidi="fa-IR"/>
+        </w:rPr>
+        <w:t>vidéo</w:t>
+      </w:r>
+      <w:r>
+        <w:rPr>
+          <w:lang w:val="fr-FR" w:bidi="fa-IR"/>
+        </w:rPr>
+        <w:t xml:space="preserve"> se font aussi partie de la mode ? comment ?</w:t>
+      </w:r>
+    </w:p>
+    <w:p>
+      <w:pPr>
+        <w:pStyle w:val="ListParagraph"/>
+        <w:numPr>
+          <w:ilvl w:val="0"/>
+          <w:numId w:val="1"/>
+        </w:numPr>
+        <w:rPr>
+          <w:lang w:val="fr-FR" w:bidi="fa-IR"/>
+        </w:rPr>
+      </w:pPr>
+      <w:r>
+        <w:rPr>
+          <w:lang w:val="fr-FR" w:bidi="fa-IR"/>
+        </w:rPr>
+        <w:t>D’où proviennent les tendances de la mode ?</w:t>
+      </w:r>
+    </w:p>
+    <w:p>
+      <w:pPr>
+        <w:pStyle w:val="ListParagraph"/>
+        <w:numPr>
+          <w:ilvl w:val="0"/>
+          <w:numId w:val="1"/>
+        </w:numPr>
+        <w:rPr>
+          <w:lang w:val="fr-FR" w:bidi="fa-IR"/>
+        </w:rPr>
+      </w:pPr>
+      <w:r>
+        <w:rPr>
+          <w:lang w:val="fr-FR" w:bidi="fa-IR"/>
+        </w:rPr>
+        <w:t xml:space="preserve"> </w:t>
+      </w:r>
+      <w:r>
+        <w:rPr>
+          <w:lang w:val="fr-FR" w:bidi="fa-IR"/>
+        </w:rPr>
+        <w:t xml:space="preserve">Qui sont </w:t>
+      </w:r>
+      <w:r>
+        <w:rPr>
+          <w:lang w:val="fr-FR" w:bidi="fa-IR"/>
+        </w:rPr>
+        <w:t>les idéologies</w:t>
+      </w:r>
+      <w:r>
+        <w:rPr>
+          <w:lang w:val="fr-FR" w:bidi="fa-IR"/>
+        </w:rPr>
+        <w:t xml:space="preserve"> de la mode dans votre pays ?</w:t>
+      </w:r>
+    </w:p>
+    <w:p>
+      <w:pPr>
+        <w:pStyle w:val="ListParagraph"/>
+        <w:rPr>
+          <w:lang w:val="fr-FR" w:bidi="fa-IR"/>
+        </w:rPr>
+      </w:pPr>
+    </w:p>
+    <w:p>
+      <w:pPr>
+        <w:pStyle w:val="ListParagraph"/>
+        <w:numPr>
+          <w:ilvl w:val="0"/>
+          <w:numId w:val="1"/>
+        </w:numPr>
+        <w:rPr>
+          <w:highlight w:val="yellow"/>
+          <w:lang w:val="fr-FR" w:bidi="fa-IR"/>
+        </w:rPr>
+      </w:pPr>
+      <w:r>
+        <w:rPr>
+          <w:highlight w:val="yellow"/>
+          <w:lang w:val="fr-FR" w:bidi="fa-IR"/>
+        </w:rPr>
+        <w:t xml:space="preserve">Si vous aviez le choix de changer le monde, quel changement feriez-vous ? </w:t>
+      </w:r>
+    </w:p>
+    <w:p>
+      <w:pPr>
+        <w:pStyle w:val="ListParagraph"/>
+        <w:numPr>
+          <w:ilvl w:val="0"/>
+          <w:numId w:val="1"/>
+        </w:numPr>
+        <w:rPr>
+          <w:highlight w:val="yellow"/>
+          <w:lang w:val="fr-FR" w:bidi="fa-IR"/>
+        </w:rPr>
+      </w:pPr>
+      <w:r>
+        <w:rPr>
+          <w:highlight w:val="yellow"/>
+          <w:lang w:val="fr-FR" w:bidi="fa-IR"/>
+        </w:rPr>
+        <w:t>A votre avis, comment faut-il résoudre les problèmes de la vie ?</w:t>
+      </w:r>
+    </w:p>
+    <w:p>
+      <w:pPr>
+        <w:pStyle w:val="ListParagraph"/>
+        <w:numPr>
+          <w:ilvl w:val="0"/>
+          <w:numId w:val="1"/>
+        </w:numPr>
+        <w:rPr>
+          <w:highlight w:val="yellow"/>
+          <w:lang w:val="fr-FR" w:bidi="fa-IR"/>
+        </w:rPr>
+      </w:pPr>
+      <w:r>
+        <w:rPr>
+          <w:highlight w:val="yellow"/>
+          <w:lang w:val="fr-FR" w:bidi="fa-IR"/>
+        </w:rPr>
+        <w:t>Est-il possible pour vous de pardonner les fautes d’autrui ?</w:t>
+      </w:r>
+      <w:r>
+        <w:rPr>
+          <w:highlight w:val="yellow"/>
+          <w:lang w:val="fr-FR" w:bidi="fa-IR"/>
+        </w:rPr>
+        <w:t xml:space="preserve"> quel sont les facteurs importants qui entre</w:t>
+      </w:r>
+      <w:r>
+        <w:rPr>
+          <w:highlight w:val="yellow"/>
+          <w:lang w:val="fr-FR" w:bidi="fa-IR"/>
+        </w:rPr>
+        <w:t>nt</w:t>
+      </w:r>
+      <w:r>
+        <w:rPr>
+          <w:highlight w:val="yellow"/>
+          <w:lang w:val="fr-FR" w:bidi="fa-IR"/>
+        </w:rPr>
+        <w:t xml:space="preserve"> en jeu ?</w:t>
+      </w:r>
+      <w:r>
+        <w:rPr>
+          <w:highlight w:val="yellow"/>
+          <w:lang w:val="fr-FR" w:bidi="fa-IR"/>
+        </w:rPr>
+        <w:t xml:space="preserve"> regretter/se repentir, expiation, </w:t>
+      </w:r>
+      <w:r>
+        <w:rPr>
+          <w:highlight w:val="yellow"/>
+          <w:lang w:val="fr-FR" w:bidi="fa-IR"/>
+        </w:rPr>
+        <w:t>récompense, …</w:t>
+      </w:r>
+    </w:p>
+    <w:p>
+      <w:pPr>
+        <w:pStyle w:val="ListParagraph"/>
+        <w:numPr>
+          <w:ilvl w:val="0"/>
+          <w:numId w:val="1"/>
+        </w:numPr>
+        <w:rPr>
+          <w:lang w:val="fr-FR" w:bidi="fa-IR"/>
+        </w:rPr>
+      </w:pPr>
       <w:bookmarkStart w:id="0" w:name="_GoBack"/>
       <w:r>
         <w:rPr>
           <w:lang w:val="fr-FR" w:bidi="fa-IR"/>
         </w:rPr>
-        <w:t>l’adversité </w:t>
-      </w:r>
-      <w:bookmarkEnd w:id="0"/>
-      <w:r>
-        <w:rPr>
-          <w:lang w:val="fr-FR" w:bidi="fa-IR"/>
-        </w:rPr>
-        <w:t>?</w:t>
-      </w:r>
-    </w:p>
-    <w:p>
-      <w:pPr>
-        <w:pStyle w:val="ListParagraph"/>
-        <w:numPr>
-          <w:ilvl w:val="0"/>
-          <w:numId w:val="1"/>
-        </w:numPr>
-        <w:rPr>
-          <w:lang w:val="fr-FR" w:bidi="fa-IR"/>
-        </w:rPr>
-      </w:pPr>
-      <w:r>
-        <w:rPr>
-          <w:lang w:val="fr-FR" w:bidi="fa-IR"/>
-        </w:rPr>
-        <w:t>Quel est le rôle de l’amitié dans le cas des adversités ?</w:t>
-      </w:r>
-    </w:p>
-    <w:p>
-      <w:pPr>
-        <w:pStyle w:val="ListParagraph"/>
-        <w:numPr>
-          <w:ilvl w:val="0"/>
-          <w:numId w:val="1"/>
-        </w:numPr>
-        <w:rPr>
-          <w:lang w:val="fr-FR" w:bidi="fa-IR"/>
-        </w:rPr>
-      </w:pPr>
-      <w:r>
-        <w:rPr>
-          <w:lang w:val="fr-FR" w:bidi="fa-IR"/>
-        </w:rPr>
-        <w:t>A votre avis, est-ce que les mentalités positives peuvent remonter le moral au cas de l’adversité ?</w:t>
-      </w:r>
-    </w:p>
-    <w:p>
-      <w:pPr>
-        <w:pStyle w:val="ListParagraph"/>
-        <w:numPr>
-          <w:ilvl w:val="0"/>
-          <w:numId w:val="1"/>
-        </w:numPr>
-        <w:rPr>
-          <w:lang w:val="fr-FR" w:bidi="fa-IR"/>
-        </w:rPr>
-      </w:pPr>
-      <w:r>
-        <w:rPr>
-          <w:lang w:val="fr-FR" w:bidi="fa-IR"/>
-        </w:rPr>
-        <w:t>A votre avis, les gens handicapé</w:t>
-      </w:r>
-      <w:r>
-        <w:rPr>
-          <w:lang w:val="fr-FR" w:bidi="fa-IR"/>
-        </w:rPr>
-        <w:t>s</w:t>
-      </w:r>
-      <w:r>
-        <w:rPr>
-          <w:lang w:val="fr-FR" w:bidi="fa-IR"/>
-        </w:rPr>
-        <w:t xml:space="preserve">, sont-ils en adversité </w:t>
-      </w:r>
-      <w:r>
-        <w:rPr>
-          <w:lang w:val="fr-FR" w:bidi="fa-IR"/>
-        </w:rPr>
-        <w:t>constante</w:t>
-      </w:r>
-      <w:r>
-        <w:rPr>
-          <w:lang w:val="fr-FR" w:bidi="fa-IR"/>
-        </w:rPr>
-        <w:t> ?</w:t>
-      </w:r>
+        <w:t>A votre avis, avouer ses erreurs après les avoir commettre, pourrait être une bonne idée ?</w:t>
+      </w:r>
+    </w:p>
+    <w:bookmarkEnd w:id="0"/>
+    <w:p>
+      <w:pPr>
+        <w:pStyle w:val="ListParagraph"/>
+        <w:numPr>
+          <w:ilvl w:val="0"/>
+          <w:numId w:val="1"/>
+        </w:numPr>
+        <w:rPr>
+          <w:lang w:val="fr-FR" w:bidi="fa-IR"/>
+        </w:rPr>
+      </w:pPr>
+      <w:r>
+        <w:rPr>
+          <w:lang w:val="fr-FR" w:bidi="fa-IR"/>
+        </w:rPr>
+        <w:t xml:space="preserve">Selon vous, parler des fautes pourraient-ils être préventif des erreurs à venir ? </w:t>
+      </w:r>
+    </w:p>
+    <w:p>
+      <w:pPr>
+        <w:pStyle w:val="ListParagraph"/>
+        <w:rPr>
+          <w:lang w:val="fr-FR" w:bidi="fa-IR"/>
+        </w:rPr>
+      </w:pPr>
+    </w:p>
+    <w:p>
+      <w:pPr>
+        <w:pStyle w:val="ListParagraph"/>
+        <w:numPr>
+          <w:ilvl w:val="0"/>
+          <w:numId w:val="1"/>
+        </w:numPr>
+        <w:rPr>
+          <w:lang w:val="fr-FR" w:bidi="fa-IR"/>
+        </w:rPr>
+      </w:pPr>
+      <w:r>
+        <w:rPr>
+          <w:lang w:val="fr-FR" w:bidi="fa-IR"/>
+        </w:rPr>
+        <w:t>Est-ce que vous pensez que la technologie facilite la vie ? comment ?</w:t>
+      </w:r>
+      <w:r>
+        <w:rPr>
+          <w:lang w:val="fr-FR" w:bidi="fa-IR"/>
+        </w:rPr>
+        <w:t xml:space="preserve"> </w:t>
+      </w:r>
+    </w:p>
+    <w:p>
+      <w:pPr>
+        <w:pStyle w:val="ListParagraph"/>
+        <w:numPr>
+          <w:ilvl w:val="0"/>
+          <w:numId w:val="1"/>
+        </w:numPr>
+        <w:rPr>
+          <w:lang w:val="fr-FR" w:bidi="fa-IR"/>
+        </w:rPr>
+      </w:pPr>
+      <w:r>
+        <w:rPr>
+          <w:lang w:val="fr-FR" w:bidi="fa-IR"/>
+        </w:rPr>
+        <w:t>Est-ce que la technologie fait partie de la mode ? comment ?</w:t>
+      </w:r>
+    </w:p>
+    <w:p>
+      <w:pPr>
+        <w:pStyle w:val="ListParagraph"/>
+        <w:numPr>
+          <w:ilvl w:val="0"/>
+          <w:numId w:val="1"/>
+        </w:numPr>
+        <w:rPr>
+          <w:lang w:val="fr-FR" w:bidi="fa-IR"/>
+        </w:rPr>
+      </w:pPr>
+      <w:r>
+        <w:rPr>
+          <w:lang w:val="fr-FR" w:bidi="fa-IR"/>
+        </w:rPr>
+        <w:t>Est-il possible que la technologie esclave l’humanité ? comment ?</w:t>
+      </w:r>
+    </w:p>
+    <w:p>
+      <w:pPr>
+        <w:pStyle w:val="ListParagraph"/>
+        <w:numPr>
+          <w:ilvl w:val="0"/>
+          <w:numId w:val="1"/>
+        </w:numPr>
+        <w:rPr>
+          <w:lang w:val="fr-FR" w:bidi="fa-IR"/>
+        </w:rPr>
+      </w:pPr>
     </w:p>
     <w:sectPr>
       <w:pgSz w:w="12240" w:h="15840"/>

</xml_diff>